<commit_message>
:fire:, :pencil:, :books: :camera: :hammer: Start Prblm Statemnt
</commit_message>
<xml_diff>
--- a/Write-up/myWord_.docx
+++ b/Write-up/myWord_.docx
@@ -403,14 +403,32 @@
           <w:iCs/>
           <w:color w:val="0070C0"/>
         </w:rPr>
-        <w:t xml:space="preserve">Algal Blooms are defined as high concentrations of phytoplankton (algae). Harmful Algal Blooms (HABs) are problematic algal blooms causing toxicity and associated environmental impacts. Often termed “Red Tides”, HABs have been a significant world-wide research topic over three decades [1]–[7]. They continue to be of major concern, not only due to their considerable environmental and societal impact but also a recent significant increase in frequency reported around the world [2]. HABs can cause severe environmental and human health problems together with associated economic impacts. Environmental impacts include mass fish stock and marine wildlife kills. Human impacts include toxic reactions to affected seafood and in extreme cases, fatalities. Economic impacts include adverse effects on beach and coastal </w:t>
-      </w:r>
+        <w:t>Algal Blooms are defined as high concentrations of phytoplankton (algae). Harmful Algal Blooms (HABs) are problematic algal blooms causing toxicity and associated environmental impacts. Often termed “Red Tides”, HABs have been a significant world-wide research topic over three decades [1]</w:t>
+      </w:r>
+      <w:proofErr w:type="gramStart"/>
       <w:r>
         <w:rPr>
           <w:i/>
           <w:iCs/>
           <w:color w:val="0070C0"/>
         </w:rPr>
+        <w:t>–[</w:t>
+      </w:r>
+      <w:proofErr w:type="gramEnd"/>
+      <w:r>
+        <w:rPr>
+          <w:i/>
+          <w:iCs/>
+          <w:color w:val="0070C0"/>
+        </w:rPr>
+        <w:t xml:space="preserve">7]. They continue to be of major concern, not only due to their considerable environmental and societal impact but also a recent significant increase in frequency reported around the world [2]. HABs can cause severe environmental and human health problems together with associated economic impacts. Environmental impacts include mass fish stock and marine wildlife kills. Human impacts include toxic reactions to affected seafood and in extreme cases, fatalities. Economic impacts include adverse effects on beach and coastal </w:t>
+      </w:r>
+      <w:r>
+        <w:rPr>
+          <w:i/>
+          <w:iCs/>
+          <w:color w:val="0070C0"/>
+        </w:rPr>
         <w:t>tourism-based</w:t>
       </w:r>
       <w:r>
@@ -419,7 +437,25 @@
           <w:iCs/>
           <w:color w:val="0070C0"/>
         </w:rPr>
-        <w:t xml:space="preserve"> activities together with impacts on coastal based industries (e.g. fishing). Within the United States alone, HABs cause an estimated annual economic loss of at least $82 million</w:t>
+        <w:t xml:space="preserve"> activities together with impacts on coastal based industries (</w:t>
+      </w:r>
+      <w:proofErr w:type="gramStart"/>
+      <w:r>
+        <w:rPr>
+          <w:i/>
+          <w:iCs/>
+          <w:color w:val="0070C0"/>
+        </w:rPr>
+        <w:t>e.g.</w:t>
+      </w:r>
+      <w:proofErr w:type="gramEnd"/>
+      <w:r>
+        <w:rPr>
+          <w:i/>
+          <w:iCs/>
+          <w:color w:val="0070C0"/>
+        </w:rPr>
+        <w:t xml:space="preserve"> fishing). Within the United States alone, HABs cause an estimated annual economic loss of at least $82 million</w:t>
       </w:r>
     </w:p>
     <w:p>
@@ -503,7 +539,25 @@
           <w:iCs/>
           <w:color w:val="0070C0"/>
         </w:rPr>
-        <w:t xml:space="preserve"> intensive and are limited spatially and temporally [12]. Conversely, remote sensing based detection methods have excellent coverage in time and space and offer analysis systems that are not </w:t>
+        <w:t xml:space="preserve"> intensive and are limited spatially and temporally [12]. Conversely, remote </w:t>
+      </w:r>
+      <w:proofErr w:type="gramStart"/>
+      <w:r>
+        <w:rPr>
+          <w:i/>
+          <w:iCs/>
+          <w:color w:val="0070C0"/>
+        </w:rPr>
+        <w:t>sensing based</w:t>
+      </w:r>
+      <w:proofErr w:type="gramEnd"/>
+      <w:r>
+        <w:rPr>
+          <w:i/>
+          <w:iCs/>
+          <w:color w:val="0070C0"/>
+        </w:rPr>
+        <w:t xml:space="preserve"> detection methods have excellent coverage in time and space and offer analysis systems that are not </w:t>
       </w:r>
       <w:proofErr w:type="spellStart"/>
       <w:r>
@@ -521,7 +575,25 @@
           <w:iCs/>
           <w:color w:val="0070C0"/>
         </w:rPr>
-        <w:t xml:space="preserve"> intensive. However, remote sensing based detection methods often rely on estimated remote sensing products such as Chlorophyll: </w:t>
+        <w:t xml:space="preserve"> intensive. However, remote </w:t>
+      </w:r>
+      <w:proofErr w:type="gramStart"/>
+      <w:r>
+        <w:rPr>
+          <w:i/>
+          <w:iCs/>
+          <w:color w:val="0070C0"/>
+        </w:rPr>
+        <w:t>sensing based</w:t>
+      </w:r>
+      <w:proofErr w:type="gramEnd"/>
+      <w:r>
+        <w:rPr>
+          <w:i/>
+          <w:iCs/>
+          <w:color w:val="0070C0"/>
+        </w:rPr>
+        <w:t xml:space="preserve"> detection methods often rely on estimated remote sensing products such as Chlorophyll: </w:t>
       </w:r>
       <w:proofErr w:type="spellStart"/>
       <w:r>
@@ -958,97 +1030,43 @@
           <w:rFonts w:ascii="Verdana" w:hAnsi="Verdana" w:cs="Arial"/>
           <w:shd w:val="clear" w:color="auto" w:fill="FFFFFF"/>
         </w:rPr>
-        <w:t>Currently, there is o</w:t>
+        <w:t xml:space="preserve">Currently, there is ongoing collaborative efforts between SERVIR Africa and the Regional Centre for Mapping of Resources for Development (RCMRD). </w:t>
+      </w:r>
+      <w:r>
+        <w:rPr>
+          <w:rFonts w:ascii="Verdana" w:eastAsia="Times New Roman" w:hAnsi="Verdana" w:cs="Times New Roman"/>
+          <w:lang w:val="en-GB"/>
+        </w:rPr>
+        <w:t xml:space="preserve">The research is currently mainly geared for estimating algal concentrations in </w:t>
+      </w:r>
+      <w:proofErr w:type="gramStart"/>
+      <w:r>
+        <w:rPr>
+          <w:rFonts w:ascii="Verdana" w:eastAsia="Times New Roman" w:hAnsi="Verdana" w:cs="Times New Roman"/>
+          <w:lang w:val="en-GB"/>
+        </w:rPr>
+        <w:t>lake Victoria</w:t>
+      </w:r>
+      <w:proofErr w:type="gramEnd"/>
+      <w:r>
+        <w:rPr>
+          <w:rFonts w:ascii="Verdana" w:eastAsia="Times New Roman" w:hAnsi="Verdana" w:cs="Times New Roman"/>
+          <w:lang w:val="en-GB"/>
+        </w:rPr>
+        <w:t xml:space="preserve"> by </w:t>
       </w:r>
       <w:r>
         <w:rPr>
           <w:rFonts w:ascii="Verdana" w:hAnsi="Verdana" w:cs="Arial"/>
           <w:shd w:val="clear" w:color="auto" w:fill="FFFFFF"/>
         </w:rPr>
-        <w:t xml:space="preserve">ngoing </w:t>
+        <w:t>assessing and monitoring the Lake Victoria water quality parameters such as chlorophyll concentration, Lake Surface Temperature, and turbidity for the lake using</w:t>
       </w:r>
       <w:r>
         <w:rPr>
           <w:rFonts w:ascii="Verdana" w:hAnsi="Verdana" w:cs="Arial"/>
           <w:shd w:val="clear" w:color="auto" w:fill="FFFFFF"/>
         </w:rPr>
-        <w:t xml:space="preserve">collaborative </w:t>
-      </w:r>
-      <w:r>
-        <w:rPr>
-          <w:rFonts w:ascii="Verdana" w:hAnsi="Verdana" w:cs="Arial"/>
-          <w:shd w:val="clear" w:color="auto" w:fill="FFFFFF"/>
-        </w:rPr>
-        <w:t>efforts between SERVIR Africa and the Regional Centre for Mapping of Resources for Development (RCMRD)</w:t>
-      </w:r>
-      <w:r>
-        <w:rPr>
-          <w:rFonts w:ascii="Verdana" w:hAnsi="Verdana" w:cs="Arial"/>
-          <w:shd w:val="clear" w:color="auto" w:fill="FFFFFF"/>
-        </w:rPr>
-        <w:t xml:space="preserve">. </w:t>
-      </w:r>
-      <w:r>
-        <w:rPr>
-          <w:rFonts w:ascii="Verdana" w:eastAsia="Times New Roman" w:hAnsi="Verdana" w:cs="Times New Roman"/>
-          <w:lang w:val="en-GB"/>
-        </w:rPr>
-        <w:t xml:space="preserve">The research is currently mainly geared for estimating algal concentrations in lake Victoria by </w:t>
-      </w:r>
-      <w:r>
-        <w:rPr>
-          <w:rFonts w:ascii="Verdana" w:hAnsi="Verdana" w:cs="Arial"/>
-          <w:shd w:val="clear" w:color="auto" w:fill="FFFFFF"/>
-        </w:rPr>
-        <w:t xml:space="preserve">assessing and monitoring </w:t>
-      </w:r>
-      <w:r>
-        <w:rPr>
-          <w:rFonts w:ascii="Verdana" w:hAnsi="Verdana" w:cs="Arial"/>
-          <w:shd w:val="clear" w:color="auto" w:fill="FFFFFF"/>
-        </w:rPr>
-        <w:t xml:space="preserve">the Lake Victoria </w:t>
-      </w:r>
-      <w:r>
-        <w:rPr>
-          <w:rFonts w:ascii="Verdana" w:hAnsi="Verdana" w:cs="Arial"/>
-          <w:shd w:val="clear" w:color="auto" w:fill="FFFFFF"/>
-        </w:rPr>
-        <w:t xml:space="preserve">water quality parameters such as chlorophyll concentration, </w:t>
-      </w:r>
-      <w:r>
-        <w:rPr>
-          <w:rFonts w:ascii="Verdana" w:hAnsi="Verdana" w:cs="Arial"/>
-          <w:shd w:val="clear" w:color="auto" w:fill="FFFFFF"/>
-        </w:rPr>
-        <w:t>Lake Surface T</w:t>
-      </w:r>
-      <w:r>
-        <w:rPr>
-          <w:rFonts w:ascii="Verdana" w:hAnsi="Verdana" w:cs="Arial"/>
-          <w:shd w:val="clear" w:color="auto" w:fill="FFFFFF"/>
-        </w:rPr>
-        <w:t xml:space="preserve">emperature, and turbidity for </w:t>
-      </w:r>
-      <w:r>
-        <w:rPr>
-          <w:rFonts w:ascii="Verdana" w:hAnsi="Verdana" w:cs="Arial"/>
-          <w:shd w:val="clear" w:color="auto" w:fill="FFFFFF"/>
-        </w:rPr>
-        <w:t>the lake</w:t>
-      </w:r>
-      <w:r>
-        <w:rPr>
-          <w:rFonts w:ascii="Verdana" w:hAnsi="Verdana" w:cs="Arial"/>
-          <w:shd w:val="clear" w:color="auto" w:fill="FFFFFF"/>
-        </w:rPr>
-        <w:t xml:space="preserve"> using</w:t>
-      </w:r>
-      <w:r>
-        <w:rPr>
-          <w:rFonts w:ascii="Verdana" w:hAnsi="Verdana" w:cs="Arial"/>
-          <w:shd w:val="clear" w:color="auto" w:fill="FFFFFF"/>
-        </w:rPr>
         <w:t xml:space="preserve"> </w:t>
       </w:r>
       <w:r>
@@ -1056,14 +1074,7 @@
           <w:rFonts w:ascii="Verdana" w:eastAsia="Times New Roman" w:hAnsi="Verdana" w:cs="Times New Roman"/>
           <w:lang w:val="en-GB"/>
         </w:rPr>
-        <w:t>satellite</w:t>
-      </w:r>
-      <w:r>
-        <w:rPr>
-          <w:rFonts w:ascii="Verdana" w:eastAsia="Times New Roman" w:hAnsi="Verdana" w:cs="Times New Roman"/>
-          <w:lang w:val="en-GB"/>
-        </w:rPr>
-        <w:t xml:space="preserve"> data from the</w:t>
+        <w:t>satellite data from the</w:t>
       </w:r>
       <w:r>
         <w:rPr>
@@ -1210,6 +1221,86 @@
         <w:spacing w:after="0" w:line="240" w:lineRule="auto"/>
         <w:rPr>
           <w:rFonts w:ascii="Verdana" w:eastAsia="Times New Roman" w:hAnsi="Verdana" w:cs="Times New Roman"/>
+          <w:lang w:val="en-GB"/>
+        </w:rPr>
+      </w:pPr>
+    </w:p>
+    <w:p>
+      <w:pPr>
+        <w:shd w:val="clear" w:color="auto" w:fill="FFFFFF"/>
+        <w:spacing w:after="0" w:line="240" w:lineRule="auto"/>
+        <w:rPr>
+          <w:rFonts w:ascii="Verdana" w:eastAsia="Times New Roman" w:hAnsi="Verdana" w:cs="Times New Roman"/>
+          <w:lang w:val="en-GB"/>
+        </w:rPr>
+      </w:pPr>
+    </w:p>
+    <w:p>
+      <w:pPr>
+        <w:shd w:val="clear" w:color="auto" w:fill="FFFFFF"/>
+        <w:spacing w:after="0" w:line="240" w:lineRule="auto"/>
+        <w:rPr>
+          <w:rFonts w:ascii="Verdana" w:eastAsia="Times New Roman" w:hAnsi="Verdana" w:cs="Times New Roman"/>
+          <w:lang w:val="en-GB"/>
+        </w:rPr>
+      </w:pPr>
+    </w:p>
+    <w:p>
+      <w:pPr>
+        <w:shd w:val="clear" w:color="auto" w:fill="FFFFFF"/>
+        <w:spacing w:after="0" w:line="240" w:lineRule="auto"/>
+        <w:rPr>
+          <w:rFonts w:ascii="Verdana" w:eastAsia="Times New Roman" w:hAnsi="Verdana" w:cs="Times New Roman"/>
+          <w:lang w:val="en-GB"/>
+        </w:rPr>
+      </w:pPr>
+    </w:p>
+    <w:p>
+      <w:pPr>
+        <w:shd w:val="clear" w:color="auto" w:fill="FFFFFF"/>
+        <w:spacing w:after="0" w:line="240" w:lineRule="auto"/>
+        <w:rPr>
+          <w:rFonts w:ascii="Verdana" w:eastAsia="Times New Roman" w:hAnsi="Verdana" w:cs="Times New Roman"/>
+          <w:lang w:val="en-GB"/>
+        </w:rPr>
+      </w:pPr>
+    </w:p>
+    <w:p>
+      <w:pPr>
+        <w:shd w:val="clear" w:color="auto" w:fill="FFFFFF"/>
+        <w:spacing w:after="0" w:line="240" w:lineRule="auto"/>
+        <w:rPr>
+          <w:rFonts w:ascii="Verdana" w:eastAsia="Times New Roman" w:hAnsi="Verdana" w:cs="Times New Roman"/>
+          <w:lang w:val="en-GB"/>
+        </w:rPr>
+      </w:pPr>
+    </w:p>
+    <w:p>
+      <w:pPr>
+        <w:shd w:val="clear" w:color="auto" w:fill="FFFFFF"/>
+        <w:spacing w:after="0" w:line="240" w:lineRule="auto"/>
+        <w:rPr>
+          <w:rFonts w:ascii="Verdana" w:eastAsia="Times New Roman" w:hAnsi="Verdana" w:cs="Times New Roman"/>
+          <w:lang w:val="en-GB"/>
+        </w:rPr>
+      </w:pPr>
+    </w:p>
+    <w:p>
+      <w:pPr>
+        <w:shd w:val="clear" w:color="auto" w:fill="FFFFFF"/>
+        <w:spacing w:after="0" w:line="240" w:lineRule="auto"/>
+        <w:rPr>
+          <w:rFonts w:ascii="Verdana" w:eastAsia="Times New Roman" w:hAnsi="Verdana" w:cs="Times New Roman"/>
+          <w:lang w:val="en-GB"/>
+        </w:rPr>
+      </w:pPr>
+    </w:p>
+    <w:p>
+      <w:pPr>
+        <w:shd w:val="clear" w:color="auto" w:fill="FFFFFF"/>
+        <w:spacing w:after="0" w:line="240" w:lineRule="auto"/>
+        <w:rPr>
+          <w:rFonts w:ascii="Verdana" w:eastAsia="Times New Roman" w:hAnsi="Verdana" w:cs="Times New Roman"/>
           <w:b/>
           <w:bCs/>
           <w:color w:val="000000"/>
@@ -1236,6 +1327,7 @@
           <w:u w:val="single"/>
           <w:lang w:val="en-GB"/>
         </w:rPr>
+        <w:lastRenderedPageBreak/>
         <w:t>3.</w:t>
       </w:r>
       <w:r>
@@ -1377,7 +1469,6 @@
           <w:rFonts w:ascii="Verdana" w:hAnsi="Verdana" w:cs="Arial"/>
           <w:shd w:val="clear" w:color="auto" w:fill="FFFFFF"/>
         </w:rPr>
-        <w:lastRenderedPageBreak/>
         <w:t>Hallagraeff</w:t>
       </w:r>
       <w:proofErr w:type="spellEnd"/>
@@ -2027,7 +2118,6 @@
           <w:noProof/>
           <w:color w:val="00B0F0"/>
         </w:rPr>
-        <w:lastRenderedPageBreak/>
         <w:drawing>
           <wp:anchor distT="0" distB="0" distL="114300" distR="114300" simplePos="0" relativeHeight="251674624" behindDoc="0" locked="0" layoutInCell="1" allowOverlap="1" wp14:anchorId="3E7CBC74" wp14:editId="6EB5FE06">
             <wp:simplePos x="0" y="0"/>
@@ -2626,6 +2716,7 @@
           <w:color w:val="000000"/>
           <w:lang w:val="en-GB"/>
         </w:rPr>
+        <w:lastRenderedPageBreak/>
         <w:t xml:space="preserve">To associate Automated Internet of Things (IoT) </w:t>
       </w:r>
       <w:r>
@@ -2758,7 +2849,6 @@
           <w:u w:val="single"/>
           <w:lang w:val="en-GB"/>
         </w:rPr>
-        <w:lastRenderedPageBreak/>
         <w:t>5. Study area</w:t>
       </w:r>
     </w:p>
@@ -4278,13 +4368,253 @@
           <w:u w:val="single"/>
         </w:rPr>
       </w:pPr>
-      <w:r>
+    </w:p>
+    <w:p>
+      <w:pPr>
+        <w:shd w:val="clear" w:color="auto" w:fill="FFFFFF"/>
+        <w:spacing w:after="0" w:line="240" w:lineRule="auto"/>
         <w:rPr>
           <w:rFonts w:ascii="Verdana" w:hAnsi="Verdana"/>
           <w:b/>
           <w:bCs/>
           <w:u w:val="single"/>
         </w:rPr>
+      </w:pPr>
+    </w:p>
+    <w:p>
+      <w:pPr>
+        <w:shd w:val="clear" w:color="auto" w:fill="FFFFFF"/>
+        <w:spacing w:after="0" w:line="240" w:lineRule="auto"/>
+        <w:rPr>
+          <w:rFonts w:ascii="Verdana" w:hAnsi="Verdana"/>
+          <w:b/>
+          <w:bCs/>
+          <w:u w:val="single"/>
+        </w:rPr>
+      </w:pPr>
+    </w:p>
+    <w:p>
+      <w:pPr>
+        <w:shd w:val="clear" w:color="auto" w:fill="FFFFFF"/>
+        <w:spacing w:after="0" w:line="240" w:lineRule="auto"/>
+        <w:rPr>
+          <w:rFonts w:ascii="Verdana" w:hAnsi="Verdana"/>
+          <w:b/>
+          <w:bCs/>
+          <w:u w:val="single"/>
+        </w:rPr>
+      </w:pPr>
+    </w:p>
+    <w:p>
+      <w:pPr>
+        <w:shd w:val="clear" w:color="auto" w:fill="FFFFFF"/>
+        <w:spacing w:after="0" w:line="240" w:lineRule="auto"/>
+        <w:rPr>
+          <w:rFonts w:ascii="Verdana" w:hAnsi="Verdana"/>
+          <w:b/>
+          <w:bCs/>
+          <w:u w:val="single"/>
+        </w:rPr>
+      </w:pPr>
+    </w:p>
+    <w:p>
+      <w:pPr>
+        <w:shd w:val="clear" w:color="auto" w:fill="FFFFFF"/>
+        <w:spacing w:after="0" w:line="240" w:lineRule="auto"/>
+        <w:rPr>
+          <w:rFonts w:ascii="Verdana" w:hAnsi="Verdana"/>
+          <w:b/>
+          <w:bCs/>
+          <w:u w:val="single"/>
+        </w:rPr>
+      </w:pPr>
+    </w:p>
+    <w:p>
+      <w:pPr>
+        <w:shd w:val="clear" w:color="auto" w:fill="FFFFFF"/>
+        <w:spacing w:after="0" w:line="240" w:lineRule="auto"/>
+        <w:rPr>
+          <w:rFonts w:ascii="Verdana" w:hAnsi="Verdana"/>
+          <w:b/>
+          <w:bCs/>
+          <w:u w:val="single"/>
+        </w:rPr>
+      </w:pPr>
+    </w:p>
+    <w:p>
+      <w:pPr>
+        <w:shd w:val="clear" w:color="auto" w:fill="FFFFFF"/>
+        <w:spacing w:after="0" w:line="240" w:lineRule="auto"/>
+        <w:rPr>
+          <w:rFonts w:ascii="Verdana" w:hAnsi="Verdana"/>
+          <w:b/>
+          <w:bCs/>
+          <w:u w:val="single"/>
+        </w:rPr>
+      </w:pPr>
+    </w:p>
+    <w:p>
+      <w:pPr>
+        <w:shd w:val="clear" w:color="auto" w:fill="FFFFFF"/>
+        <w:spacing w:after="0" w:line="240" w:lineRule="auto"/>
+        <w:rPr>
+          <w:rFonts w:ascii="Verdana" w:hAnsi="Verdana"/>
+          <w:b/>
+          <w:bCs/>
+          <w:u w:val="single"/>
+        </w:rPr>
+      </w:pPr>
+    </w:p>
+    <w:p>
+      <w:pPr>
+        <w:shd w:val="clear" w:color="auto" w:fill="FFFFFF"/>
+        <w:spacing w:after="0" w:line="240" w:lineRule="auto"/>
+        <w:rPr>
+          <w:rFonts w:ascii="Verdana" w:hAnsi="Verdana"/>
+          <w:b/>
+          <w:bCs/>
+          <w:u w:val="single"/>
+        </w:rPr>
+      </w:pPr>
+    </w:p>
+    <w:p>
+      <w:pPr>
+        <w:shd w:val="clear" w:color="auto" w:fill="FFFFFF"/>
+        <w:spacing w:after="0" w:line="240" w:lineRule="auto"/>
+        <w:rPr>
+          <w:rFonts w:ascii="Verdana" w:hAnsi="Verdana"/>
+          <w:b/>
+          <w:bCs/>
+          <w:u w:val="single"/>
+        </w:rPr>
+      </w:pPr>
+    </w:p>
+    <w:p>
+      <w:pPr>
+        <w:shd w:val="clear" w:color="auto" w:fill="FFFFFF"/>
+        <w:spacing w:after="0" w:line="240" w:lineRule="auto"/>
+        <w:rPr>
+          <w:rFonts w:ascii="Verdana" w:hAnsi="Verdana"/>
+          <w:b/>
+          <w:bCs/>
+          <w:u w:val="single"/>
+        </w:rPr>
+      </w:pPr>
+    </w:p>
+    <w:p>
+      <w:pPr>
+        <w:shd w:val="clear" w:color="auto" w:fill="FFFFFF"/>
+        <w:spacing w:after="0" w:line="240" w:lineRule="auto"/>
+        <w:rPr>
+          <w:rFonts w:ascii="Verdana" w:hAnsi="Verdana"/>
+          <w:b/>
+          <w:bCs/>
+          <w:u w:val="single"/>
+        </w:rPr>
+      </w:pPr>
+    </w:p>
+    <w:p>
+      <w:pPr>
+        <w:shd w:val="clear" w:color="auto" w:fill="FFFFFF"/>
+        <w:spacing w:after="0" w:line="240" w:lineRule="auto"/>
+        <w:rPr>
+          <w:rFonts w:ascii="Verdana" w:hAnsi="Verdana"/>
+          <w:b/>
+          <w:bCs/>
+          <w:u w:val="single"/>
+        </w:rPr>
+      </w:pPr>
+    </w:p>
+    <w:p>
+      <w:pPr>
+        <w:shd w:val="clear" w:color="auto" w:fill="FFFFFF"/>
+        <w:spacing w:after="0" w:line="240" w:lineRule="auto"/>
+        <w:rPr>
+          <w:rFonts w:ascii="Verdana" w:hAnsi="Verdana"/>
+          <w:b/>
+          <w:bCs/>
+          <w:u w:val="single"/>
+        </w:rPr>
+      </w:pPr>
+    </w:p>
+    <w:p>
+      <w:pPr>
+        <w:shd w:val="clear" w:color="auto" w:fill="FFFFFF"/>
+        <w:spacing w:after="0" w:line="240" w:lineRule="auto"/>
+        <w:rPr>
+          <w:rFonts w:ascii="Verdana" w:hAnsi="Verdana"/>
+          <w:b/>
+          <w:bCs/>
+          <w:u w:val="single"/>
+        </w:rPr>
+      </w:pPr>
+    </w:p>
+    <w:p>
+      <w:pPr>
+        <w:shd w:val="clear" w:color="auto" w:fill="FFFFFF"/>
+        <w:spacing w:after="0" w:line="240" w:lineRule="auto"/>
+        <w:rPr>
+          <w:rFonts w:ascii="Verdana" w:hAnsi="Verdana"/>
+          <w:b/>
+          <w:bCs/>
+          <w:u w:val="single"/>
+        </w:rPr>
+      </w:pPr>
+    </w:p>
+    <w:p>
+      <w:pPr>
+        <w:shd w:val="clear" w:color="auto" w:fill="FFFFFF"/>
+        <w:spacing w:after="0" w:line="240" w:lineRule="auto"/>
+        <w:rPr>
+          <w:rFonts w:ascii="Verdana" w:hAnsi="Verdana"/>
+          <w:b/>
+          <w:bCs/>
+          <w:u w:val="single"/>
+        </w:rPr>
+      </w:pPr>
+    </w:p>
+    <w:p>
+      <w:pPr>
+        <w:shd w:val="clear" w:color="auto" w:fill="FFFFFF"/>
+        <w:spacing w:after="0" w:line="240" w:lineRule="auto"/>
+        <w:rPr>
+          <w:rFonts w:ascii="Verdana" w:hAnsi="Verdana"/>
+          <w:b/>
+          <w:bCs/>
+          <w:u w:val="single"/>
+        </w:rPr>
+      </w:pPr>
+    </w:p>
+    <w:p>
+      <w:pPr>
+        <w:shd w:val="clear" w:color="auto" w:fill="FFFFFF"/>
+        <w:spacing w:after="0" w:line="240" w:lineRule="auto"/>
+        <w:rPr>
+          <w:rFonts w:ascii="Verdana" w:hAnsi="Verdana"/>
+          <w:b/>
+          <w:bCs/>
+          <w:u w:val="single"/>
+        </w:rPr>
+      </w:pPr>
+    </w:p>
+    <w:p>
+      <w:pPr>
+        <w:shd w:val="clear" w:color="auto" w:fill="FFFFFF"/>
+        <w:spacing w:after="0" w:line="240" w:lineRule="auto"/>
+        <w:rPr>
+          <w:rFonts w:ascii="Verdana" w:hAnsi="Verdana"/>
+          <w:b/>
+          <w:bCs/>
+          <w:u w:val="single"/>
+        </w:rPr>
+      </w:pPr>
+      <w:r>
+        <w:rPr>
+          <w:rFonts w:ascii="Verdana" w:hAnsi="Verdana"/>
+          <w:b/>
+          <w:bCs/>
+          <w:u w:val="single"/>
+        </w:rPr>
         <w:t>Data and Data Sources</w:t>
       </w:r>
     </w:p>
@@ -4311,13 +4641,128 @@
           <w:noProof/>
         </w:rPr>
         <w:drawing>
-          <wp:anchor distT="0" distB="0" distL="114300" distR="114300" simplePos="0" relativeHeight="251678720" behindDoc="0" locked="0" layoutInCell="1" allowOverlap="1" wp14:anchorId="6A2562AF" wp14:editId="1BC013AB">
+          <wp:inline distT="0" distB="0" distL="0" distR="0" wp14:anchorId="78EFC9BE" wp14:editId="70A853E2">
+            <wp:extent cx="5943600" cy="1684020"/>
+            <wp:effectExtent l="0" t="0" r="0" b="0"/>
+            <wp:docPr id="15" name="table">
+              <a:extLst xmlns:a="http://schemas.openxmlformats.org/drawingml/2006/main">
+                <a:ext uri="{FF2B5EF4-FFF2-40B4-BE49-F238E27FC236}">
+                  <a16:creationId xmlns:a16="http://schemas.microsoft.com/office/drawing/2014/main" id="{AE117CC8-E088-4826-8E46-203770131782}"/>
+                </a:ext>
+              </a:extLst>
+            </wp:docPr>
+            <wp:cNvGraphicFramePr>
+              <a:graphicFrameLocks xmlns:a="http://schemas.openxmlformats.org/drawingml/2006/main" noChangeAspect="1"/>
+            </wp:cNvGraphicFramePr>
+            <a:graphic xmlns:a="http://schemas.openxmlformats.org/drawingml/2006/main">
+              <a:graphicData uri="http://schemas.openxmlformats.org/drawingml/2006/picture">
+                <pic:pic xmlns:pic="http://schemas.openxmlformats.org/drawingml/2006/picture">
+                  <pic:nvPicPr>
+                    <pic:cNvPr id="2" name="table">
+                      <a:extLst>
+                        <a:ext uri="{FF2B5EF4-FFF2-40B4-BE49-F238E27FC236}">
+                          <a16:creationId xmlns:a16="http://schemas.microsoft.com/office/drawing/2014/main" id="{AE117CC8-E088-4826-8E46-203770131782}"/>
+                        </a:ext>
+                      </a:extLst>
+                    </pic:cNvPr>
+                    <pic:cNvPicPr>
+                      <a:picLocks noChangeAspect="1"/>
+                    </pic:cNvPicPr>
+                  </pic:nvPicPr>
+                  <pic:blipFill>
+                    <a:blip r:embed="rId12"/>
+                    <a:stretch>
+                      <a:fillRect/>
+                    </a:stretch>
+                  </pic:blipFill>
+                  <pic:spPr>
+                    <a:xfrm>
+                      <a:off x="0" y="0"/>
+                      <a:ext cx="5943600" cy="1684020"/>
+                    </a:xfrm>
+                    <a:prstGeom prst="rect">
+                      <a:avLst/>
+                    </a:prstGeom>
+                  </pic:spPr>
+                </pic:pic>
+              </a:graphicData>
+            </a:graphic>
+          </wp:inline>
+        </w:drawing>
+      </w:r>
+    </w:p>
+    <w:p>
+      <w:pPr>
+        <w:shd w:val="clear" w:color="auto" w:fill="FFFFFF"/>
+        <w:spacing w:after="0" w:line="240" w:lineRule="auto"/>
+        <w:rPr>
+          <w:rFonts w:ascii="Verdana" w:hAnsi="Verdana"/>
+        </w:rPr>
+      </w:pPr>
+    </w:p>
+    <w:p>
+      <w:pPr>
+        <w:shd w:val="clear" w:color="auto" w:fill="FFFFFF"/>
+        <w:spacing w:after="0" w:line="240" w:lineRule="auto"/>
+        <w:rPr>
+          <w:rFonts w:ascii="Verdana" w:hAnsi="Verdana"/>
+          <w:b/>
+          <w:bCs/>
+          <w:u w:val="single"/>
+        </w:rPr>
+      </w:pPr>
+    </w:p>
+    <w:p>
+      <w:pPr>
+        <w:shd w:val="clear" w:color="auto" w:fill="FFFFFF"/>
+        <w:spacing w:after="0" w:line="240" w:lineRule="auto"/>
+        <w:rPr>
+          <w:rFonts w:ascii="Verdana" w:hAnsi="Verdana"/>
+          <w:b/>
+          <w:bCs/>
+          <w:u w:val="single"/>
+        </w:rPr>
+      </w:pPr>
+      <w:r>
+        <w:rPr>
+          <w:rFonts w:ascii="Verdana" w:hAnsi="Verdana"/>
+          <w:b/>
+          <w:bCs/>
+          <w:u w:val="single"/>
+        </w:rPr>
+        <w:t>Tools and Materials</w:t>
+      </w:r>
+    </w:p>
+    <w:p>
+      <w:pPr>
+        <w:shd w:val="clear" w:color="auto" w:fill="FFFFFF"/>
+        <w:spacing w:after="0" w:line="240" w:lineRule="auto"/>
+        <w:rPr>
+          <w:rFonts w:ascii="Verdana" w:hAnsi="Verdana"/>
+        </w:rPr>
+      </w:pPr>
+    </w:p>
+    <w:p>
+      <w:pPr>
+        <w:shd w:val="clear" w:color="auto" w:fill="FFFFFF"/>
+        <w:spacing w:after="0" w:line="240" w:lineRule="auto"/>
+        <w:rPr>
+          <w:rFonts w:ascii="Verdana" w:hAnsi="Verdana"/>
+        </w:rPr>
+      </w:pPr>
+      <w:r>
+        <w:rPr>
+          <w:rFonts w:ascii="Verdana" w:hAnsi="Verdana"/>
+          <w:noProof/>
+        </w:rPr>
+        <w:drawing>
+          <wp:anchor distT="0" distB="0" distL="114300" distR="114300" simplePos="0" relativeHeight="251678720" behindDoc="0" locked="0" layoutInCell="1" allowOverlap="1" wp14:anchorId="6A2562AF" wp14:editId="0A287F5E">
             <wp:simplePos x="0" y="0"/>
-            <wp:positionH relativeFrom="column">
-              <wp:posOffset>0</wp:posOffset>
+            <wp:positionH relativeFrom="margin">
+              <wp:align>right</wp:align>
             </wp:positionH>
             <wp:positionV relativeFrom="paragraph">
-              <wp:posOffset>2592070</wp:posOffset>
+              <wp:posOffset>5951</wp:posOffset>
             </wp:positionV>
             <wp:extent cx="5943600" cy="1552575"/>
             <wp:effectExtent l="0" t="0" r="0" b="9525"/>
@@ -4348,7 +4793,7 @@
                     </pic:cNvPicPr>
                   </pic:nvPicPr>
                   <pic:blipFill>
-                    <a:blip r:embed="rId12"/>
+                    <a:blip r:embed="rId13"/>
                     <a:stretch>
                       <a:fillRect/>
                     </a:stretch>
@@ -4377,86 +4822,68 @@
           <w:rFonts w:ascii="Verdana" w:hAnsi="Verdana"/>
         </w:rPr>
       </w:pPr>
-      <w:r>
-        <w:rPr>
-          <w:rFonts w:ascii="Verdana" w:hAnsi="Verdana"/>
-          <w:noProof/>
-        </w:rPr>
-        <w:drawing>
-          <wp:inline distT="0" distB="0" distL="0" distR="0" wp14:anchorId="78EFC9BE" wp14:editId="70A853E2">
-            <wp:extent cx="5943600" cy="1684020"/>
-            <wp:effectExtent l="0" t="0" r="0" b="0"/>
-            <wp:docPr id="15" name="table">
-              <a:extLst xmlns:a="http://schemas.openxmlformats.org/drawingml/2006/main">
-                <a:ext uri="{FF2B5EF4-FFF2-40B4-BE49-F238E27FC236}">
-                  <a16:creationId xmlns:a16="http://schemas.microsoft.com/office/drawing/2014/main" id="{AE117CC8-E088-4826-8E46-203770131782}"/>
-                </a:ext>
-              </a:extLst>
-            </wp:docPr>
-            <wp:cNvGraphicFramePr>
-              <a:graphicFrameLocks xmlns:a="http://schemas.openxmlformats.org/drawingml/2006/main" noChangeAspect="1"/>
-            </wp:cNvGraphicFramePr>
-            <a:graphic xmlns:a="http://schemas.openxmlformats.org/drawingml/2006/main">
-              <a:graphicData uri="http://schemas.openxmlformats.org/drawingml/2006/picture">
-                <pic:pic xmlns:pic="http://schemas.openxmlformats.org/drawingml/2006/picture">
-                  <pic:nvPicPr>
-                    <pic:cNvPr id="2" name="table">
-                      <a:extLst>
-                        <a:ext uri="{FF2B5EF4-FFF2-40B4-BE49-F238E27FC236}">
-                          <a16:creationId xmlns:a16="http://schemas.microsoft.com/office/drawing/2014/main" id="{AE117CC8-E088-4826-8E46-203770131782}"/>
-                        </a:ext>
-                      </a:extLst>
-                    </pic:cNvPr>
-                    <pic:cNvPicPr>
-                      <a:picLocks noChangeAspect="1"/>
-                    </pic:cNvPicPr>
-                  </pic:nvPicPr>
-                  <pic:blipFill>
-                    <a:blip r:embed="rId13"/>
-                    <a:stretch>
-                      <a:fillRect/>
-                    </a:stretch>
-                  </pic:blipFill>
-                  <pic:spPr>
-                    <a:xfrm>
-                      <a:off x="0" y="0"/>
-                      <a:ext cx="5943600" cy="1684020"/>
-                    </a:xfrm>
-                    <a:prstGeom prst="rect">
-                      <a:avLst/>
-                    </a:prstGeom>
-                  </pic:spPr>
-                </pic:pic>
-              </a:graphicData>
-            </a:graphic>
-          </wp:inline>
-        </w:drawing>
-      </w:r>
-    </w:p>
-    <w:p>
-      <w:pPr>
-        <w:shd w:val="clear" w:color="auto" w:fill="FFFFFF"/>
-        <w:spacing w:after="0" w:line="240" w:lineRule="auto"/>
-        <w:rPr>
-          <w:rFonts w:ascii="Verdana" w:hAnsi="Verdana"/>
-        </w:rPr>
-      </w:pPr>
-    </w:p>
-    <w:p>
-      <w:pPr>
-        <w:shd w:val="clear" w:color="auto" w:fill="FFFFFF"/>
-        <w:spacing w:after="0" w:line="240" w:lineRule="auto"/>
-        <w:rPr>
-          <w:rFonts w:ascii="Verdana" w:hAnsi="Verdana"/>
-        </w:rPr>
-      </w:pPr>
-    </w:p>
-    <w:p>
-      <w:pPr>
-        <w:shd w:val="clear" w:color="auto" w:fill="FFFFFF"/>
-        <w:spacing w:after="0" w:line="240" w:lineRule="auto"/>
-        <w:rPr>
-          <w:rFonts w:ascii="Verdana" w:hAnsi="Verdana"/>
+    </w:p>
+    <w:p>
+      <w:pPr>
+        <w:shd w:val="clear" w:color="auto" w:fill="FFFFFF"/>
+        <w:spacing w:after="0" w:line="240" w:lineRule="auto"/>
+        <w:rPr>
+          <w:rFonts w:ascii="Verdana" w:hAnsi="Verdana"/>
+        </w:rPr>
+      </w:pPr>
+    </w:p>
+    <w:p>
+      <w:pPr>
+        <w:shd w:val="clear" w:color="auto" w:fill="FFFFFF"/>
+        <w:spacing w:after="0" w:line="240" w:lineRule="auto"/>
+        <w:rPr>
+          <w:rFonts w:ascii="Verdana" w:hAnsi="Verdana"/>
+        </w:rPr>
+      </w:pPr>
+    </w:p>
+    <w:p>
+      <w:pPr>
+        <w:shd w:val="clear" w:color="auto" w:fill="FFFFFF"/>
+        <w:spacing w:after="0" w:line="240" w:lineRule="auto"/>
+        <w:rPr>
+          <w:rFonts w:ascii="Verdana" w:hAnsi="Verdana"/>
+        </w:rPr>
+      </w:pPr>
+    </w:p>
+    <w:p>
+      <w:pPr>
+        <w:shd w:val="clear" w:color="auto" w:fill="FFFFFF"/>
+        <w:spacing w:after="0" w:line="240" w:lineRule="auto"/>
+        <w:rPr>
+          <w:rFonts w:ascii="Verdana" w:hAnsi="Verdana"/>
+        </w:rPr>
+      </w:pPr>
+    </w:p>
+    <w:p>
+      <w:pPr>
+        <w:shd w:val="clear" w:color="auto" w:fill="FFFFFF"/>
+        <w:spacing w:after="0" w:line="240" w:lineRule="auto"/>
+        <w:rPr>
+          <w:rFonts w:ascii="Verdana" w:eastAsia="Times New Roman" w:hAnsi="Verdana" w:cs="Times New Roman"/>
+          <w:lang w:val="en-GB"/>
+        </w:rPr>
+      </w:pPr>
+    </w:p>
+    <w:p>
+      <w:pPr>
+        <w:shd w:val="clear" w:color="auto" w:fill="FFFFFF"/>
+        <w:spacing w:after="0" w:line="240" w:lineRule="auto"/>
+        <w:rPr>
+          <w:rFonts w:ascii="Verdana" w:eastAsia="Times New Roman" w:hAnsi="Verdana" w:cs="Times New Roman"/>
+          <w:lang w:val="en-GB"/>
+        </w:rPr>
+      </w:pPr>
+    </w:p>
+    <w:p>
+      <w:pPr>
+        <w:shd w:val="clear" w:color="auto" w:fill="FFFFFF"/>
+        <w:spacing w:after="0" w:line="240" w:lineRule="auto"/>
+        <w:rPr>
           <w:b/>
           <w:bCs/>
           <w:u w:val="single"/>
@@ -4464,117 +4891,32 @@
       </w:pPr>
       <w:r>
         <w:rPr>
-          <w:rFonts w:ascii="Verdana" w:hAnsi="Verdana"/>
+          <w:rFonts w:ascii="Verdana" w:eastAsia="Times New Roman" w:hAnsi="Verdana" w:cs="Times New Roman"/>
           <w:b/>
           <w:bCs/>
           <w:u w:val="single"/>
-        </w:rPr>
-        <w:t>Tools and Materials</w:t>
-      </w:r>
-    </w:p>
-    <w:p>
-      <w:pPr>
-        <w:shd w:val="clear" w:color="auto" w:fill="FFFFFF"/>
-        <w:spacing w:after="0" w:line="240" w:lineRule="auto"/>
-        <w:rPr>
-          <w:rFonts w:ascii="Verdana" w:hAnsi="Verdana"/>
-        </w:rPr>
-      </w:pPr>
-    </w:p>
-    <w:p>
-      <w:pPr>
-        <w:shd w:val="clear" w:color="auto" w:fill="FFFFFF"/>
-        <w:spacing w:after="0" w:line="240" w:lineRule="auto"/>
-        <w:rPr>
-          <w:rFonts w:ascii="Verdana" w:hAnsi="Verdana"/>
-        </w:rPr>
-      </w:pPr>
-    </w:p>
-    <w:p>
-      <w:pPr>
-        <w:shd w:val="clear" w:color="auto" w:fill="FFFFFF"/>
-        <w:spacing w:after="0" w:line="240" w:lineRule="auto"/>
-        <w:rPr>
-          <w:rFonts w:ascii="Verdana" w:hAnsi="Verdana"/>
-        </w:rPr>
-      </w:pPr>
-    </w:p>
-    <w:p>
-      <w:pPr>
-        <w:shd w:val="clear" w:color="auto" w:fill="FFFFFF"/>
-        <w:spacing w:after="0" w:line="240" w:lineRule="auto"/>
-        <w:rPr>
-          <w:rFonts w:ascii="Verdana" w:hAnsi="Verdana"/>
-        </w:rPr>
-      </w:pPr>
-    </w:p>
-    <w:p>
-      <w:pPr>
-        <w:shd w:val="clear" w:color="auto" w:fill="FFFFFF"/>
-        <w:spacing w:after="0" w:line="240" w:lineRule="auto"/>
-        <w:rPr>
-          <w:rFonts w:ascii="Verdana" w:hAnsi="Verdana"/>
-        </w:rPr>
-      </w:pPr>
-    </w:p>
-    <w:p>
-      <w:pPr>
-        <w:shd w:val="clear" w:color="auto" w:fill="FFFFFF"/>
-        <w:spacing w:after="0" w:line="240" w:lineRule="auto"/>
-        <w:rPr>
-          <w:rFonts w:ascii="Verdana" w:hAnsi="Verdana"/>
-        </w:rPr>
-      </w:pPr>
-    </w:p>
-    <w:p>
-      <w:pPr>
-        <w:shd w:val="clear" w:color="auto" w:fill="FFFFFF"/>
-        <w:spacing w:after="0" w:line="240" w:lineRule="auto"/>
-        <w:rPr>
-          <w:rFonts w:ascii="Verdana" w:hAnsi="Verdana"/>
-        </w:rPr>
-      </w:pPr>
-    </w:p>
-    <w:p>
-      <w:pPr>
-        <w:shd w:val="clear" w:color="auto" w:fill="FFFFFF"/>
-        <w:spacing w:after="0" w:line="240" w:lineRule="auto"/>
-        <w:rPr>
-          <w:rFonts w:ascii="Verdana" w:eastAsia="Times New Roman" w:hAnsi="Verdana" w:cs="Times New Roman"/>
-          <w:lang w:val="en-GB"/>
-        </w:rPr>
-      </w:pPr>
-    </w:p>
-    <w:p>
-      <w:pPr>
-        <w:shd w:val="clear" w:color="auto" w:fill="FFFFFF"/>
-        <w:spacing w:after="0" w:line="240" w:lineRule="auto"/>
-        <w:rPr>
-          <w:rFonts w:ascii="Verdana" w:eastAsia="Times New Roman" w:hAnsi="Verdana" w:cs="Times New Roman"/>
-          <w:lang w:val="en-GB"/>
-        </w:rPr>
-      </w:pPr>
-    </w:p>
-    <w:p>
-      <w:pPr>
-        <w:shd w:val="clear" w:color="auto" w:fill="FFFFFF"/>
-        <w:spacing w:after="0" w:line="240" w:lineRule="auto"/>
-        <w:rPr>
-          <w:b/>
-          <w:bCs/>
-          <w:u w:val="single"/>
-        </w:rPr>
-      </w:pPr>
-      <w:r>
-        <w:rPr>
-          <w:rFonts w:ascii="Verdana" w:eastAsia="Times New Roman" w:hAnsi="Verdana" w:cs="Times New Roman"/>
-          <w:b/>
-          <w:bCs/>
-          <w:u w:val="single"/>
           <w:lang w:val="en-GB"/>
         </w:rPr>
         <w:t>Reasons for Choice of Landsat 8 and MODIS Aqua Dataset</w:t>
       </w:r>
+    </w:p>
+    <w:p>
+      <w:pPr>
+        <w:shd w:val="clear" w:color="auto" w:fill="FFFFFF"/>
+        <w:spacing w:after="0" w:line="240" w:lineRule="auto"/>
+      </w:pPr>
+    </w:p>
+    <w:p>
+      <w:pPr>
+        <w:shd w:val="clear" w:color="auto" w:fill="FFFFFF"/>
+        <w:spacing w:after="0" w:line="240" w:lineRule="auto"/>
+      </w:pPr>
+    </w:p>
+    <w:p>
+      <w:pPr>
+        <w:shd w:val="clear" w:color="auto" w:fill="FFFFFF"/>
+        <w:spacing w:after="0" w:line="240" w:lineRule="auto"/>
+      </w:pPr>
     </w:p>
     <w:p>
       <w:pPr>
@@ -4806,6 +5148,7 @@
         <w:rPr>
           <w:rFonts w:ascii="Verdana" w:hAnsi="Verdana"/>
         </w:rPr>
+        <w:lastRenderedPageBreak/>
         <w:t>T</w:t>
       </w:r>
       <w:r>
@@ -5237,7 +5580,6 @@
           <w:sz w:val="22"/>
           <w:szCs w:val="22"/>
         </w:rPr>
-        <w:lastRenderedPageBreak/>
         <w:t>The internet of things, or IoT, is a system of interrelated computing devices, mechanical and digital machines, objects, animals or people that are provided with unique identifiers (</w:t>
       </w:r>
       <w:hyperlink r:id="rId14" w:history="1">
@@ -5579,7 +5921,18 @@
           <w:szCs w:val="22"/>
           <w:shd w:val="clear" w:color="auto" w:fill="FFFFFF"/>
         </w:rPr>
-        <w:t xml:space="preserve"> along with memory and associated circuits and that controls some or all of the functions of an electronic device or </w:t>
+        <w:t xml:space="preserve"> along with memory and associated circuits and that controls </w:t>
+      </w:r>
+      <w:r>
+        <w:rPr>
+          <w:rFonts w:ascii="Verdana" w:hAnsi="Verdana" w:cs="Open Sans"/>
+          <w:spacing w:val="3"/>
+          <w:sz w:val="22"/>
+          <w:szCs w:val="22"/>
+          <w:shd w:val="clear" w:color="auto" w:fill="FFFFFF"/>
+        </w:rPr>
+        <w:lastRenderedPageBreak/>
+        <w:t xml:space="preserve">some or all of the functions of an electronic device or </w:t>
       </w:r>
       <w:r>
         <w:rPr>
@@ -5872,7 +6225,6 @@
           <w:sz w:val="22"/>
           <w:szCs w:val="22"/>
         </w:rPr>
-        <w:lastRenderedPageBreak/>
         <w:drawing>
           <wp:anchor distT="0" distB="0" distL="114300" distR="114300" simplePos="0" relativeHeight="251658240" behindDoc="0" locked="0" layoutInCell="1" allowOverlap="1" wp14:anchorId="3F4E0AE6" wp14:editId="51230375">
             <wp:simplePos x="0" y="0"/>
@@ -7129,7 +7481,16 @@
           <w:sz w:val="23"/>
           <w:szCs w:val="23"/>
         </w:rPr>
-        <w:t xml:space="preserve"> Unlike for other MCUs that need Wi-Fi shields, of course with proper coding to handle the shields, Pi comes with that pre-configured. This in turn saves the developer a lot of burden in this scope.</w:t>
+        <w:t xml:space="preserve"> Unlike for other MCUs that need Wi-Fi shields, of course with </w:t>
+      </w:r>
+      <w:r>
+        <w:rPr>
+          <w:rFonts w:ascii="Roboto" w:hAnsi="Roboto"/>
+          <w:sz w:val="23"/>
+          <w:szCs w:val="23"/>
+        </w:rPr>
+        <w:lastRenderedPageBreak/>
+        <w:t>proper coding to handle the shields, Pi comes with that pre-configured. This in turn saves the developer a lot of burden in this scope.</w:t>
       </w:r>
     </w:p>
     <w:p>
@@ -7330,7 +7691,6 @@
           <w:u w:val="single"/>
           <w:lang w:eastAsia="en-US"/>
         </w:rPr>
-        <w:lastRenderedPageBreak/>
         <w:t>Sensors</w:t>
       </w:r>
     </w:p>
@@ -8108,17 +8468,7 @@
           <w:sz w:val="22"/>
           <w:szCs w:val="22"/>
         </w:rPr>
-        <w:t xml:space="preserve"> server- common on IoT systems that run on Raspberry Pi (using POST, GET </w:t>
-      </w:r>
-      <w:r>
-        <w:rPr>
-          <w:rFonts w:ascii="Verdana" w:hAnsi="Verdana" w:cs="Arial"/>
-          <w:color w:val="00B0F0"/>
-          <w:sz w:val="22"/>
-          <w:szCs w:val="22"/>
-        </w:rPr>
-        <w:lastRenderedPageBreak/>
-        <w:t>mechanisms)</w:t>
+        <w:t xml:space="preserve"> server- common on IoT systems that run on Raspberry Pi (using POST, GET mechanisms)</w:t>
       </w:r>
       <w:r>
         <w:rPr>
@@ -9676,8 +10026,9 @@
           <w:sz w:val="27"/>
           <w:szCs w:val="27"/>
         </w:rPr>
-        <w:t xml:space="preserve">. It’s potential  </w:t>
-      </w:r>
+        <w:t xml:space="preserve">. It’s </w:t>
+      </w:r>
+      <w:proofErr w:type="gramStart"/>
       <w:r>
         <w:rPr>
           <w:rFonts w:ascii="Arial" w:hAnsi="Arial" w:cs="Arial"/>
@@ -9687,7 +10038,30 @@
           <w:sz w:val="27"/>
           <w:szCs w:val="27"/>
         </w:rPr>
-        <w:t>and it will continue to pick up steam as more businesses realize the potential of connected devices to keep them competitive</w:t>
+        <w:t xml:space="preserve">potential  </w:t>
+      </w:r>
+      <w:r>
+        <w:rPr>
+          <w:rFonts w:ascii="Arial" w:hAnsi="Arial" w:cs="Arial"/>
+          <w:i/>
+          <w:iCs/>
+          <w:color w:val="00B0F0"/>
+          <w:sz w:val="27"/>
+          <w:szCs w:val="27"/>
+        </w:rPr>
+        <w:t>and</w:t>
+      </w:r>
+      <w:proofErr w:type="gramEnd"/>
+      <w:r>
+        <w:rPr>
+          <w:rFonts w:ascii="Arial" w:hAnsi="Arial" w:cs="Arial"/>
+          <w:i/>
+          <w:iCs/>
+          <w:color w:val="00B0F0"/>
+          <w:sz w:val="27"/>
+          <w:szCs w:val="27"/>
+        </w:rPr>
+        <w:t xml:space="preserve"> it will continue to pick up steam as more businesses realize the potential of connected devices to keep them competitive</w:t>
       </w:r>
     </w:p>
     <w:p>
@@ -10995,13 +11369,23 @@
         </w:rPr>
         <w:t xml:space="preserve">It is expected that upon successful completion of this project, there should be </w:t>
       </w:r>
-      <w:r>
-        <w:rPr>
-          <w:rFonts w:ascii="Verdana" w:eastAsia="Times New Roman" w:hAnsi="Verdana" w:cs="Times New Roman"/>
-          <w:color w:val="000000"/>
-          <w:lang w:val="en-GB"/>
-        </w:rPr>
-        <w:t xml:space="preserve">The </w:t>
+      <w:proofErr w:type="gramStart"/>
+      <w:r>
+        <w:rPr>
+          <w:rFonts w:ascii="Verdana" w:eastAsia="Times New Roman" w:hAnsi="Verdana" w:cs="Times New Roman"/>
+          <w:color w:val="000000"/>
+          <w:lang w:val="en-GB"/>
+        </w:rPr>
+        <w:t>The</w:t>
+      </w:r>
+      <w:proofErr w:type="gramEnd"/>
+      <w:r>
+        <w:rPr>
+          <w:rFonts w:ascii="Verdana" w:eastAsia="Times New Roman" w:hAnsi="Verdana" w:cs="Times New Roman"/>
+          <w:color w:val="000000"/>
+          <w:lang w:val="en-GB"/>
+        </w:rPr>
+        <w:t xml:space="preserve"> </w:t>
       </w:r>
       <w:r>
         <w:rPr>

</xml_diff>